<commit_message>
added lots to progress report
</commit_message>
<xml_diff>
--- a/Design Document.docx
+++ b/Design Document.docx
@@ -849,15 +849,7 @@
       </w:r>
       <w:proofErr w:type="gramEnd"/>
       <w:r>
-        <w:t>movie, UV).</w:t>
-      </w:r>
-      <w:proofErr w:type="spellStart"/>
-      <w:r>
-        <w:t>rgb</w:t>
-      </w:r>
-      <w:proofErr w:type="spellEnd"/>
-      <w:r>
-        <w:t>;</w:t>
+        <w:t>movie, UV).rgb;</w:t>
       </w:r>
     </w:p>
     <w:p>
@@ -924,7 +916,7 @@
       </w:tblGrid>
       <w:tr>
         <w:trPr>
-          <w:divId w:val="633945749"/>
+          <w:divId w:val="1367486476"/>
           <w:trHeight w:val="300"/>
         </w:trPr>
         <w:tc>
@@ -1104,7 +1096,7 @@
       </w:tr>
       <w:tr>
         <w:trPr>
-          <w:divId w:val="633945749"/>
+          <w:divId w:val="1367486476"/>
           <w:trHeight w:val="300"/>
         </w:trPr>
         <w:tc>
@@ -1300,7 +1292,7 @@
       </w:tr>
       <w:tr>
         <w:trPr>
-          <w:divId w:val="633945749"/>
+          <w:divId w:val="1367486476"/>
           <w:trHeight w:val="300"/>
         </w:trPr>
         <w:tc>
@@ -1580,7 +1572,7 @@
       </w:tr>
       <w:tr>
         <w:trPr>
-          <w:divId w:val="633945749"/>
+          <w:divId w:val="1367486476"/>
           <w:trHeight w:val="300"/>
         </w:trPr>
         <w:tc>
@@ -1824,7 +1816,6 @@
                 <w:color w:val="0563C1"/>
                 <w:kern w:val="0"/>
                 <w:u w:val="single"/>
-                <w:lang w:val="en-GB" w:eastAsia="en-GB"/>
                 <w14:ligatures w14:val="none"/>
               </w:rPr>
             </w:pPr>
@@ -1845,7 +1836,7 @@
       </w:tr>
       <w:tr>
         <w:trPr>
-          <w:divId w:val="633945749"/>
+          <w:divId w:val="1367486476"/>
           <w:trHeight w:val="300"/>
         </w:trPr>
         <w:tc>
@@ -2089,7 +2080,6 @@
                 <w:color w:val="0563C1"/>
                 <w:kern w:val="0"/>
                 <w:u w:val="single"/>
-                <w:lang w:val="en-GB" w:eastAsia="en-GB"/>
                 <w14:ligatures w14:val="none"/>
               </w:rPr>
             </w:pPr>
@@ -2110,7 +2100,7 @@
       </w:tr>
       <w:tr>
         <w:trPr>
-          <w:divId w:val="633945749"/>
+          <w:divId w:val="1367486476"/>
           <w:trHeight w:val="300"/>
         </w:trPr>
         <w:tc>
@@ -2374,7 +2364,6 @@
                 <w:color w:val="0563C1"/>
                 <w:kern w:val="0"/>
                 <w:u w:val="single"/>
-                <w:lang w:val="en-GB" w:eastAsia="en-GB"/>
                 <w14:ligatures w14:val="none"/>
               </w:rPr>
             </w:pPr>
@@ -2395,7 +2384,7 @@
       </w:tr>
       <w:tr>
         <w:trPr>
-          <w:divId w:val="633945749"/>
+          <w:divId w:val="1367486476"/>
           <w:trHeight w:val="300"/>
         </w:trPr>
         <w:tc>
@@ -2639,7 +2628,6 @@
                 <w:color w:val="0563C1"/>
                 <w:kern w:val="0"/>
                 <w:u w:val="single"/>
-                <w:lang w:val="en-GB" w:eastAsia="en-GB"/>
                 <w14:ligatures w14:val="none"/>
               </w:rPr>
             </w:pPr>
@@ -2660,7 +2648,7 @@
       </w:tr>
       <w:tr>
         <w:trPr>
-          <w:divId w:val="633945749"/>
+          <w:divId w:val="1367486476"/>
           <w:trHeight w:val="300"/>
         </w:trPr>
         <w:tc>
@@ -2904,7 +2892,6 @@
                 <w:color w:val="0563C1"/>
                 <w:kern w:val="0"/>
                 <w:u w:val="single"/>
-                <w:lang w:val="en-GB" w:eastAsia="en-GB"/>
                 <w14:ligatures w14:val="none"/>
               </w:rPr>
             </w:pPr>
@@ -2925,7 +2912,7 @@
       </w:tr>
       <w:tr>
         <w:trPr>
-          <w:divId w:val="633945749"/>
+          <w:divId w:val="1367486476"/>
           <w:trHeight w:val="300"/>
         </w:trPr>
         <w:tc>
@@ -3169,7 +3156,6 @@
                 <w:color w:val="0563C1"/>
                 <w:kern w:val="0"/>
                 <w:u w:val="single"/>
-                <w:lang w:val="en-GB" w:eastAsia="en-GB"/>
                 <w14:ligatures w14:val="none"/>
               </w:rPr>
             </w:pPr>
@@ -3190,7 +3176,7 @@
       </w:tr>
       <w:tr>
         <w:trPr>
-          <w:divId w:val="633945749"/>
+          <w:divId w:val="1367486476"/>
           <w:trHeight w:val="300"/>
         </w:trPr>
         <w:tc>
@@ -3434,7 +3420,6 @@
                 <w:color w:val="0563C1"/>
                 <w:kern w:val="0"/>
                 <w:u w:val="single"/>
-                <w:lang w:val="en-GB" w:eastAsia="en-GB"/>
                 <w14:ligatures w14:val="none"/>
               </w:rPr>
             </w:pPr>
@@ -3455,7 +3440,7 @@
       </w:tr>
       <w:tr>
         <w:trPr>
-          <w:divId w:val="633945749"/>
+          <w:divId w:val="1367486476"/>
           <w:trHeight w:val="300"/>
         </w:trPr>
         <w:tc>
@@ -3654,7 +3639,7 @@
       </w:tr>
       <w:tr>
         <w:trPr>
-          <w:divId w:val="633945749"/>
+          <w:divId w:val="1367486476"/>
           <w:trHeight w:val="300"/>
         </w:trPr>
         <w:tc>
@@ -3901,7 +3886,7 @@
       <w:tr>
         <w:trPr>
           <w:gridAfter w:val="1"/>
-          <w:divId w:val="633945749"/>
+          <w:divId w:val="1367486476"/>
           <w:wAfter w:w="8285" w:type="dxa"/>
           <w:trHeight w:val="300"/>
         </w:trPr>

</xml_diff>